<commit_message>
Completed written portion of HW 1
</commit_message>
<xml_diff>
--- a/HW1/hw1_concept.docx
+++ b/HW1/hw1_concept.docx
@@ -553,7 +553,7 @@
           <w:noProof/>
         </w:rPr>
         <w:drawing>
-          <wp:inline distT="0" distB="0" distL="0" distR="0" wp14:anchorId="28A3D429" wp14:editId="07460CBC">
+          <wp:inline distT="0" distB="0" distL="0" distR="0" wp14:anchorId="28A3D429" wp14:editId="262BC339">
             <wp:extent cx="1467293" cy="1100999"/>
             <wp:effectExtent l="0" t="0" r="0" b="4445"/>
             <wp:docPr id="271831132" name="Picture 1" descr="A number of numbers in a row&#10;&#10;Description automatically generated with medium confidence"/>
@@ -755,6 +755,7 @@
           <w:b/>
           <w:bCs/>
         </w:rPr>
+        <w:lastRenderedPageBreak/>
         <w:t>Problem 2</w:t>
       </w:r>
       <w:r>
@@ -784,21 +785,7 @@
             <w:rStyle w:val="Hyperlink"/>
             <w:rFonts w:cs="Times New Roman"/>
           </w:rPr>
-          <w:t>li</w:t>
-        </w:r>
-        <w:r>
-          <w:rPr>
-            <w:rStyle w:val="Hyperlink"/>
-            <w:rFonts w:cs="Times New Roman"/>
-          </w:rPr>
-          <w:t>n</w:t>
-        </w:r>
-        <w:r>
-          <w:rPr>
-            <w:rStyle w:val="Hyperlink"/>
-            <w:rFonts w:cs="Times New Roman"/>
-          </w:rPr>
-          <w:t>k</w:t>
+          <w:t>link</w:t>
         </w:r>
       </w:hyperlink>
       <w:r>
@@ -1005,6 +992,7 @@
           <w:szCs w:val="18"/>
         </w:rPr>
         <w:br/>
+        <w:t>https://playground.tensorflow.org/#activation=relu&amp;batchSize=10&amp;dataset=gauss&amp;regDataset=reg-gauss&amp;learningRate=0.01&amp;regularizationRate=0&amp;noise=0&amp;networkShape=&amp;seed=0.31155&amp;showTestData=false&amp;discretize=false&amp;percTrainData=50&amp;x=true&amp;y=true&amp;xTimesY=false&amp;xSquared=false&amp;ySquared=false&amp;cosX=false&amp;sinX=false&amp;cosY=false&amp;sinY=false&amp;collectStats=false&amp;problem=regression&amp;initZero=false&amp;hideText=false</w:t>
       </w:r>
       <w:r>
         <w:rPr>
@@ -1012,30 +1000,6 @@
           <w:sz w:val="18"/>
           <w:szCs w:val="18"/>
         </w:rPr>
-        <w:t>https://playground.tensorflow.org/#activation=relu&amp;batchSize=10&amp;dataset=gauss&amp;regDataset=reg-</w:t>
-      </w:r>
-      <w:r>
-        <w:rPr>
-          <w:rFonts w:cs="Times New Roman"/>
-          <w:sz w:val="18"/>
-          <w:szCs w:val="18"/>
-        </w:rPr>
-        <w:t>g</w:t>
-      </w:r>
-      <w:r>
-        <w:rPr>
-          <w:rFonts w:cs="Times New Roman"/>
-          <w:sz w:val="18"/>
-          <w:szCs w:val="18"/>
-        </w:rPr>
-        <w:t>auss&amp;learningRate=0.01&amp;regularizationRate=0&amp;noise=0&amp;networkShape=&amp;seed=0.31155&amp;showTestData=false&amp;discretize=false&amp;percTrainData=50&amp;x=true&amp;y=true&amp;xTimesY=false&amp;xSquared=false&amp;ySquared=false&amp;cosX=false&amp;sinX=false&amp;cosY=false&amp;sinY=false&amp;collectStats=false&amp;problem=regression&amp;initZero=false&amp;hideText=false</w:t>
-      </w:r>
-      <w:r>
-        <w:rPr>
-          <w:rFonts w:cs="Times New Roman"/>
-          <w:sz w:val="18"/>
-          <w:szCs w:val="18"/>
-        </w:rPr>
         <w:br w:type="page"/>
       </w:r>
     </w:p>
@@ -1053,6 +1017,7 @@
           <w:b/>
           <w:bCs/>
         </w:rPr>
+        <w:lastRenderedPageBreak/>
         <w:t>Problem 3</w:t>
       </w:r>
       <w:r>
@@ -1213,6 +1178,7 @@
           <w:b/>
           <w:bCs/>
         </w:rPr>
+        <w:lastRenderedPageBreak/>
         <w:t>Problem 4</w:t>
       </w:r>
       <w:r>

</xml_diff>